<commit_message>
Edited some sections of the report and added some functionality for the project.
</commit_message>
<xml_diff>
--- a/Proposal Outline.docx
+++ b/Proposal Outline.docx
@@ -214,7 +214,49 @@
           <w:rFonts w:ascii="Arial" w:hAnsi="Arial"/>
           <w:color w:val="111111"/>
         </w:rPr>
-        <w:t>The issue of wondering which medicines to take while taking other specific medicines. There are some people that take a lot of prescribed medicines and it can be overwhelming keeping track of the long list of medications.</w:t>
+        <w:t xml:space="preserve">Keeping track of </w:t>
+      </w:r>
+      <w:r>
+        <w:rPr>
+          <w:rFonts w:ascii="Arial" w:hAnsi="Arial"/>
+          <w:color w:val="111111"/>
+        </w:rPr>
+        <w:t xml:space="preserve">which medicines </w:t>
+      </w:r>
+      <w:r>
+        <w:rPr>
+          <w:rFonts w:ascii="Arial" w:hAnsi="Arial"/>
+          <w:color w:val="111111"/>
+        </w:rPr>
+        <w:t xml:space="preserve">are safe to take with </w:t>
+      </w:r>
+      <w:r>
+        <w:rPr>
+          <w:rFonts w:ascii="Arial" w:hAnsi="Arial"/>
+          <w:color w:val="111111"/>
+        </w:rPr>
+        <w:t>other specific medicines. There are some people that take a lot of prescribed medic</w:t>
+      </w:r>
+      <w:r>
+        <w:rPr>
+          <w:rFonts w:ascii="Arial" w:hAnsi="Arial"/>
+          <w:color w:val="111111"/>
+        </w:rPr>
+        <w:t>ations</w:t>
+      </w:r>
+      <w:r>
+        <w:rPr>
+          <w:rFonts w:ascii="Arial" w:hAnsi="Arial"/>
+          <w:color w:val="111111"/>
+        </w:rPr>
+        <w:t xml:space="preserve"> and it can be overwhelming keeping track of</w:t>
+      </w:r>
+      <w:r>
+        <w:rPr>
+          <w:rFonts w:ascii="Arial" w:hAnsi="Arial"/>
+          <w:color w:val="111111"/>
+        </w:rPr>
+        <w:t xml:space="preserve"> which medications that should not be taken with others.</w:t>
       </w:r>
     </w:p>
     <w:p>
@@ -261,7 +303,129 @@
           <w:rFonts w:ascii="Arial" w:hAnsi="Arial"/>
           <w:color w:val="111111"/>
         </w:rPr>
-        <w:t>An existing alternative to know of which medications not to take would be to consult with your doctor about the other medications that you are taking.</w:t>
+        <w:t>Existing alternatives</w:t>
+      </w:r>
+      <w:r>
+        <w:rPr>
+          <w:rFonts w:ascii="Arial" w:hAnsi="Arial"/>
+          <w:color w:val="111111"/>
+        </w:rPr>
+        <w:t xml:space="preserve"> </w:t>
+      </w:r>
+      <w:r>
+        <w:rPr>
+          <w:rFonts w:ascii="Arial" w:hAnsi="Arial"/>
+          <w:color w:val="111111"/>
+        </w:rPr>
+        <w:t xml:space="preserve">include: </w:t>
+      </w:r>
+    </w:p>
+    <w:p>
+      <w:pPr>
+        <w:pStyle w:val="NormalWeb"/>
+        <w:numPr>
+          <w:ilvl w:val="0"/>
+          <w:numId w:val="1"/>
+        </w:numPr>
+        <w:shd w:val="clear" w:color="auto" w:fill="FFFFFF"/>
+        <w:spacing w:before="75" w:beforeAutospacing="0" w:after="200" w:afterAutospacing="0" w:line="224" w:lineRule="atLeast"/>
+        <w:rPr>
+          <w:rFonts w:ascii="Arial" w:hAnsi="Arial"/>
+          <w:color w:val="111111"/>
+        </w:rPr>
+      </w:pPr>
+      <w:r>
+        <w:rPr>
+          <w:rFonts w:ascii="Arial" w:hAnsi="Arial"/>
+          <w:color w:val="111111"/>
+        </w:rPr>
+        <w:t>C</w:t>
+      </w:r>
+      <w:r>
+        <w:rPr>
+          <w:rFonts w:ascii="Arial" w:hAnsi="Arial"/>
+          <w:color w:val="111111"/>
+        </w:rPr>
+        <w:t>onsult</w:t>
+      </w:r>
+      <w:r>
+        <w:rPr>
+          <w:rFonts w:ascii="Arial" w:hAnsi="Arial"/>
+          <w:color w:val="111111"/>
+        </w:rPr>
+        <w:t>ing</w:t>
+      </w:r>
+      <w:r>
+        <w:rPr>
+          <w:rFonts w:ascii="Arial" w:hAnsi="Arial"/>
+          <w:color w:val="111111"/>
+        </w:rPr>
+        <w:t xml:space="preserve"> with your </w:t>
+      </w:r>
+      <w:r>
+        <w:rPr>
+          <w:rFonts w:ascii="Arial" w:hAnsi="Arial"/>
+          <w:color w:val="111111"/>
+        </w:rPr>
+        <w:t>physician</w:t>
+      </w:r>
+      <w:r>
+        <w:rPr>
+          <w:rFonts w:ascii="Arial" w:hAnsi="Arial"/>
+          <w:color w:val="111111"/>
+        </w:rPr>
+        <w:t xml:space="preserve"> about other medications that you are taking</w:t>
+      </w:r>
+      <w:r>
+        <w:rPr>
+          <w:rFonts w:ascii="Arial" w:hAnsi="Arial"/>
+          <w:color w:val="111111"/>
+        </w:rPr>
+        <w:t>.</w:t>
+      </w:r>
+    </w:p>
+    <w:p>
+      <w:pPr>
+        <w:pStyle w:val="NormalWeb"/>
+        <w:numPr>
+          <w:ilvl w:val="0"/>
+          <w:numId w:val="1"/>
+        </w:numPr>
+        <w:shd w:val="clear" w:color="auto" w:fill="FFFFFF"/>
+        <w:spacing w:before="75" w:beforeAutospacing="0" w:after="200" w:afterAutospacing="0" w:line="224" w:lineRule="atLeast"/>
+        <w:rPr>
+          <w:rFonts w:ascii="Arial" w:hAnsi="Arial"/>
+          <w:color w:val="111111"/>
+        </w:rPr>
+      </w:pPr>
+      <w:r>
+        <w:rPr>
+          <w:rFonts w:ascii="Arial" w:hAnsi="Arial"/>
+          <w:color w:val="111111"/>
+        </w:rPr>
+        <w:t>Drugs.com – drug interaction checker</w:t>
+      </w:r>
+    </w:p>
+    <w:p>
+      <w:pPr>
+        <w:pStyle w:val="NormalWeb"/>
+        <w:numPr>
+          <w:ilvl w:val="0"/>
+          <w:numId w:val="1"/>
+        </w:numPr>
+        <w:shd w:val="clear" w:color="auto" w:fill="FFFFFF"/>
+        <w:spacing w:before="75" w:beforeAutospacing="0" w:after="200" w:afterAutospacing="0" w:line="224" w:lineRule="atLeast"/>
+        <w:rPr>
+          <w:rFonts w:ascii="Arial" w:hAnsi="Arial"/>
+          <w:color w:val="111111"/>
+        </w:rPr>
+      </w:pPr>
+      <w:r>
+        <w:rPr>
+          <w:rFonts w:ascii="Arial" w:hAnsi="Arial"/>
+          <w:color w:val="111111"/>
+        </w:rPr>
+        <w:t xml:space="preserve">Webmd.com – drug interaction checker </w:t>
       </w:r>
     </w:p>
     <w:p>
@@ -335,7 +499,86 @@
           <w:rFonts w:ascii="Arial" w:hAnsi="Arial"/>
           <w:color w:val="111111"/>
         </w:rPr>
-        <w:t>The target market is for young adults that are overly cautious or not cautious enough about taking prescribed medicines, or for the elderly that live alone and need care givers to help organize their medicines.</w:t>
+        <w:t>The target market is for</w:t>
+      </w:r>
+      <w:r>
+        <w:rPr>
+          <w:rFonts w:ascii="Arial" w:hAnsi="Arial"/>
+          <w:color w:val="111111"/>
+        </w:rPr>
+        <w:t xml:space="preserve"> </w:t>
+      </w:r>
+      <w:r>
+        <w:rPr>
+          <w:rFonts w:ascii="Arial" w:hAnsi="Arial"/>
+          <w:color w:val="111111"/>
+        </w:rPr>
+        <w:t xml:space="preserve">adults that are </w:t>
+      </w:r>
+      <w:r>
+        <w:rPr>
+          <w:rFonts w:ascii="Arial" w:hAnsi="Arial"/>
+          <w:color w:val="111111"/>
+        </w:rPr>
+        <w:t xml:space="preserve">cautions </w:t>
+      </w:r>
+      <w:r>
+        <w:rPr>
+          <w:rFonts w:ascii="Arial" w:hAnsi="Arial"/>
+          <w:color w:val="111111"/>
+        </w:rPr>
+        <w:t xml:space="preserve">about taking </w:t>
+      </w:r>
+      <w:r>
+        <w:rPr>
+          <w:rFonts w:ascii="Arial" w:hAnsi="Arial"/>
+          <w:color w:val="111111"/>
+        </w:rPr>
+        <w:t xml:space="preserve">their </w:t>
+      </w:r>
+      <w:r>
+        <w:rPr>
+          <w:rFonts w:ascii="Arial" w:hAnsi="Arial"/>
+          <w:color w:val="111111"/>
+        </w:rPr>
+        <w:t>prescribed medicines</w:t>
+      </w:r>
+      <w:r>
+        <w:rPr>
+          <w:rFonts w:ascii="Arial" w:hAnsi="Arial"/>
+          <w:color w:val="111111"/>
+        </w:rPr>
+        <w:t xml:space="preserve"> with other substances</w:t>
+      </w:r>
+      <w:r>
+        <w:rPr>
+          <w:rFonts w:ascii="Arial" w:hAnsi="Arial"/>
+          <w:color w:val="111111"/>
+        </w:rPr>
+        <w:t>, or for the elderly that live alone and need care givers to help organize their medicin</w:t>
+      </w:r>
+      <w:r>
+        <w:rPr>
+          <w:rFonts w:ascii="Arial" w:hAnsi="Arial"/>
+          <w:color w:val="111111"/>
+        </w:rPr>
+        <w:t>al consumption schedule</w:t>
+      </w:r>
+      <w:bookmarkStart w:id="0" w:name="_GoBack"/>
+      <w:bookmarkEnd w:id="0"/>
+      <w:r>
+        <w:rPr>
+          <w:rFonts w:ascii="Arial" w:hAnsi="Arial"/>
+          <w:color w:val="111111"/>
+        </w:rPr>
+        <w:t>.</w:t>
+      </w:r>
+      <w:r>
+        <w:rPr>
+          <w:rFonts w:ascii="Arial" w:hAnsi="Arial"/>
+          <w:color w:val="111111"/>
+        </w:rPr>
+        <w:t xml:space="preserve"> </w:t>
       </w:r>
     </w:p>
     <w:p>
@@ -409,7 +652,50 @@
           <w:rFonts w:ascii="Arial" w:hAnsi="Arial"/>
           <w:color w:val="111111"/>
         </w:rPr>
-        <w:t>Create an application that tells you what medications not to take while taking other medications.</w:t>
+        <w:lastRenderedPageBreak/>
+        <w:t xml:space="preserve">An </w:t>
+      </w:r>
+      <w:r>
+        <w:rPr>
+          <w:rFonts w:ascii="Arial" w:hAnsi="Arial"/>
+          <w:color w:val="111111"/>
+        </w:rPr>
+        <w:t xml:space="preserve">application that </w:t>
+      </w:r>
+      <w:r>
+        <w:rPr>
+          <w:rFonts w:ascii="Arial" w:hAnsi="Arial"/>
+          <w:color w:val="111111"/>
+        </w:rPr>
+        <w:t>advise</w:t>
+      </w:r>
+      <w:r>
+        <w:rPr>
+          <w:rFonts w:ascii="Arial" w:hAnsi="Arial"/>
+          <w:color w:val="111111"/>
+        </w:rPr>
+        <w:t xml:space="preserve">s you </w:t>
+      </w:r>
+      <w:r>
+        <w:rPr>
+          <w:rFonts w:ascii="Arial" w:hAnsi="Arial"/>
+          <w:color w:val="111111"/>
+        </w:rPr>
+        <w:t xml:space="preserve">on </w:t>
+      </w:r>
+      <w:r>
+        <w:rPr>
+          <w:rFonts w:ascii="Arial" w:hAnsi="Arial"/>
+          <w:color w:val="111111"/>
+        </w:rPr>
+        <w:t xml:space="preserve">what medications </w:t>
+      </w:r>
+      <w:r>
+        <w:rPr>
+          <w:rFonts w:ascii="Arial" w:hAnsi="Arial"/>
+          <w:color w:val="111111"/>
+        </w:rPr>
+        <w:t>that may or may not be safe to take with other medications.</w:t>
       </w:r>
     </w:p>
     <w:p>
@@ -445,8 +731,70 @@
           <w:rFonts w:ascii="Arial" w:hAnsi="Arial"/>
           <w:color w:val="111111"/>
         </w:rPr>
-        <w:lastRenderedPageBreak/>
-        <w:t>The main features to this app is being able to input the prescribed medication and the output would be a simple message that will tell you what you are not supposed to take with each medication, as well as, what should be taken with them.</w:t>
+        <w:t xml:space="preserve">The main features </w:t>
+      </w:r>
+      <w:r>
+        <w:rPr>
+          <w:rFonts w:ascii="Arial" w:hAnsi="Arial"/>
+          <w:color w:val="111111"/>
+        </w:rPr>
+        <w:t>of</w:t>
+      </w:r>
+      <w:r>
+        <w:rPr>
+          <w:rFonts w:ascii="Arial" w:hAnsi="Arial"/>
+          <w:color w:val="111111"/>
+        </w:rPr>
+        <w:t xml:space="preserve"> this app </w:t>
+      </w:r>
+      <w:r>
+        <w:rPr>
+          <w:rFonts w:ascii="Arial" w:hAnsi="Arial"/>
+          <w:color w:val="111111"/>
+        </w:rPr>
+        <w:t>are</w:t>
+      </w:r>
+      <w:r>
+        <w:rPr>
+          <w:rFonts w:ascii="Arial" w:hAnsi="Arial"/>
+          <w:color w:val="111111"/>
+        </w:rPr>
+        <w:t xml:space="preserve"> being able to input the </w:t>
+      </w:r>
+      <w:r>
+        <w:rPr>
+          <w:rFonts w:ascii="Arial" w:hAnsi="Arial"/>
+          <w:color w:val="111111"/>
+        </w:rPr>
+        <w:t>user described</w:t>
+      </w:r>
+      <w:r>
+        <w:rPr>
+          <w:rFonts w:ascii="Arial" w:hAnsi="Arial"/>
+          <w:color w:val="111111"/>
+        </w:rPr>
+        <w:t xml:space="preserve"> medication and </w:t>
+      </w:r>
+      <w:r>
+        <w:rPr>
+          <w:rFonts w:ascii="Arial" w:hAnsi="Arial"/>
+          <w:color w:val="111111"/>
+        </w:rPr>
+        <w:t>display information</w:t>
+      </w:r>
+      <w:r>
+        <w:rPr>
+          <w:rFonts w:ascii="Arial" w:hAnsi="Arial"/>
+          <w:color w:val="111111"/>
+        </w:rPr>
+        <w:t xml:space="preserve"> that will</w:t>
+      </w:r>
+      <w:r>
+        <w:rPr>
+          <w:rFonts w:ascii="Arial" w:hAnsi="Arial"/>
+          <w:color w:val="111111"/>
+        </w:rPr>
+        <w:t xml:space="preserve"> inform them of what is and is not safe to take with their entered medication. If the user does not want a list of said items. They can just enter medications they already have and see if there are any complications between them.</w:t>
       </w:r>
     </w:p>
     <w:p>
@@ -482,25 +830,200 @@
           <w:rFonts w:ascii="Arial" w:hAnsi="Arial"/>
           <w:color w:val="111111"/>
         </w:rPr>
-        <w:t>The free features for the applications would be the features that allow you to input information on the medications and the output of the information for the prescribed medications.</w:t>
-      </w:r>
-    </w:p>
-    <w:p>
-      <w:pPr>
-        <w:pStyle w:val="NormalWeb"/>
-        <w:shd w:val="clear" w:color="auto" w:fill="FFFFFF"/>
-        <w:spacing w:before="75" w:beforeAutospacing="0" w:after="200" w:afterAutospacing="0" w:line="224" w:lineRule="atLeast"/>
-        <w:rPr>
-          <w:rFonts w:ascii="Arial" w:hAnsi="Arial"/>
-          <w:color w:val="111111"/>
-        </w:rPr>
-      </w:pPr>
-      <w:r>
-        <w:rPr>
-          <w:rFonts w:ascii="Arial" w:hAnsi="Arial"/>
-          <w:color w:val="111111"/>
-        </w:rPr>
-        <w:t>The application would be able to generate a planner for taking prescribed medications as well as give the next appointment of when to refill the prescription if needed; this is the paid feature.</w:t>
+        <w:t>The free features for the application would be the f</w:t>
+      </w:r>
+      <w:r>
+        <w:rPr>
+          <w:rFonts w:ascii="Arial" w:hAnsi="Arial"/>
+          <w:color w:val="111111"/>
+        </w:rPr>
+        <w:t>unction</w:t>
+      </w:r>
+      <w:r>
+        <w:rPr>
+          <w:rFonts w:ascii="Arial" w:hAnsi="Arial"/>
+          <w:color w:val="111111"/>
+        </w:rPr>
+        <w:t xml:space="preserve"> that allow</w:t>
+      </w:r>
+      <w:r>
+        <w:rPr>
+          <w:rFonts w:ascii="Arial" w:hAnsi="Arial"/>
+          <w:color w:val="111111"/>
+        </w:rPr>
+        <w:t>s</w:t>
+      </w:r>
+      <w:r>
+        <w:rPr>
+          <w:rFonts w:ascii="Arial" w:hAnsi="Arial"/>
+          <w:color w:val="111111"/>
+        </w:rPr>
+        <w:t xml:space="preserve"> you to input </w:t>
+      </w:r>
+      <w:r>
+        <w:rPr>
+          <w:rFonts w:ascii="Arial" w:hAnsi="Arial"/>
+          <w:color w:val="111111"/>
+        </w:rPr>
+        <w:t>the names of the medications</w:t>
+      </w:r>
+      <w:r>
+        <w:rPr>
+          <w:rFonts w:ascii="Arial" w:hAnsi="Arial"/>
+          <w:color w:val="111111"/>
+        </w:rPr>
+        <w:t xml:space="preserve"> and output</w:t>
+      </w:r>
+      <w:r>
+        <w:rPr>
+          <w:rFonts w:ascii="Arial" w:hAnsi="Arial"/>
+          <w:color w:val="111111"/>
+        </w:rPr>
+        <w:t xml:space="preserve"> the basic interactions between them</w:t>
+      </w:r>
+      <w:r>
+        <w:rPr>
+          <w:rFonts w:ascii="Arial" w:hAnsi="Arial"/>
+          <w:color w:val="111111"/>
+        </w:rPr>
+        <w:t>.</w:t>
+      </w:r>
+    </w:p>
+    <w:p>
+      <w:pPr>
+        <w:pStyle w:val="NormalWeb"/>
+        <w:shd w:val="clear" w:color="auto" w:fill="FFFFFF"/>
+        <w:spacing w:before="75" w:beforeAutospacing="0" w:after="200" w:afterAutospacing="0" w:line="224" w:lineRule="atLeast"/>
+        <w:rPr>
+          <w:rFonts w:ascii="Arial" w:hAnsi="Arial"/>
+          <w:color w:val="111111"/>
+        </w:rPr>
+      </w:pPr>
+      <w:r>
+        <w:rPr>
+          <w:rFonts w:ascii="Arial" w:hAnsi="Arial"/>
+          <w:color w:val="111111"/>
+        </w:rPr>
+        <w:t>The</w:t>
+      </w:r>
+      <w:r>
+        <w:rPr>
+          <w:rFonts w:ascii="Arial" w:hAnsi="Arial"/>
+          <w:color w:val="111111"/>
+        </w:rPr>
+        <w:t xml:space="preserve"> paid feature of the</w:t>
+      </w:r>
+      <w:r>
+        <w:rPr>
+          <w:rFonts w:ascii="Arial" w:hAnsi="Arial"/>
+          <w:color w:val="111111"/>
+        </w:rPr>
+        <w:t xml:space="preserve"> application would be able</w:t>
+      </w:r>
+      <w:r>
+        <w:rPr>
+          <w:rFonts w:ascii="Arial" w:hAnsi="Arial"/>
+          <w:color w:val="111111"/>
+        </w:rPr>
+        <w:t xml:space="preserve"> the ability to display detailed information on the medications entered by the user and their interactions</w:t>
+      </w:r>
+      <w:r>
+        <w:rPr>
+          <w:rFonts w:ascii="Arial" w:hAnsi="Arial"/>
+          <w:color w:val="111111"/>
+        </w:rPr>
+        <w:t xml:space="preserve"> with other medications</w:t>
+      </w:r>
+      <w:r>
+        <w:rPr>
+          <w:rFonts w:ascii="Arial" w:hAnsi="Arial"/>
+          <w:color w:val="111111"/>
+        </w:rPr>
+        <w:t xml:space="preserve">. As well as the ability to keep a log of </w:t>
+      </w:r>
+      <w:r>
+        <w:rPr>
+          <w:rFonts w:ascii="Arial" w:hAnsi="Arial"/>
+          <w:color w:val="111111"/>
+        </w:rPr>
+        <w:t>user inputs and their results</w:t>
+      </w:r>
+      <w:r>
+        <w:rPr>
+          <w:rFonts w:ascii="Arial" w:hAnsi="Arial"/>
+          <w:color w:val="111111"/>
+        </w:rPr>
+        <w:t xml:space="preserve"> instead of </w:t>
+      </w:r>
+      <w:r>
+        <w:rPr>
+          <w:rFonts w:ascii="Arial" w:hAnsi="Arial"/>
+          <w:color w:val="111111"/>
+        </w:rPr>
+        <w:t xml:space="preserve">the user </w:t>
+      </w:r>
+      <w:r>
+        <w:rPr>
+          <w:rFonts w:ascii="Arial" w:hAnsi="Arial"/>
+          <w:color w:val="111111"/>
+        </w:rPr>
+        <w:t xml:space="preserve">having to </w:t>
+      </w:r>
+      <w:r>
+        <w:rPr>
+          <w:rFonts w:ascii="Arial" w:hAnsi="Arial"/>
+          <w:color w:val="111111"/>
+        </w:rPr>
+        <w:t>repeatedly</w:t>
+      </w:r>
+      <w:r>
+        <w:rPr>
+          <w:rFonts w:ascii="Arial" w:hAnsi="Arial"/>
+          <w:color w:val="111111"/>
+        </w:rPr>
+        <w:t xml:space="preserve"> enter their medications for the same results.</w:t>
+      </w:r>
+      <w:r>
+        <w:rPr>
+          <w:rFonts w:ascii="Arial" w:hAnsi="Arial"/>
+          <w:color w:val="111111"/>
+        </w:rPr>
+        <w:t xml:space="preserve"> User will also be able to modify the previously mentioned history.</w:t>
+      </w:r>
+      <w:r>
+        <w:rPr>
+          <w:rFonts w:ascii="Arial" w:hAnsi="Arial"/>
+          <w:color w:val="111111"/>
+        </w:rPr>
+        <w:t xml:space="preserve"> </w:t>
+      </w:r>
+      <w:r>
+        <w:rPr>
+          <w:rFonts w:ascii="Arial" w:hAnsi="Arial"/>
+          <w:color w:val="111111"/>
+        </w:rPr>
+        <w:t xml:space="preserve">Another function would be the ability to create a plan </w:t>
+      </w:r>
+      <w:r>
+        <w:rPr>
+          <w:rFonts w:ascii="Arial" w:hAnsi="Arial"/>
+          <w:color w:val="111111"/>
+        </w:rPr>
+        <w:t xml:space="preserve">for taking prescribed medications as well as </w:t>
+      </w:r>
+      <w:r>
+        <w:rPr>
+          <w:rFonts w:ascii="Arial" w:hAnsi="Arial"/>
+          <w:color w:val="111111"/>
+        </w:rPr>
+        <w:t>keeping track of</w:t>
+      </w:r>
+      <w:r>
+        <w:rPr>
+          <w:rFonts w:ascii="Arial" w:hAnsi="Arial"/>
+          <w:color w:val="111111"/>
+        </w:rPr>
+        <w:t xml:space="preserve"> when to refill the prescription if needed.</w:t>
       </w:r>
     </w:p>
     <w:p>
@@ -547,7 +1070,7 @@
           <w:rFonts w:ascii="Arial" w:hAnsi="Arial"/>
           <w:color w:val="111111"/>
         </w:rPr>
-        <w:t>Provide reasonable charging for advanced features.</w:t>
+        <w:t xml:space="preserve">Consulting the app is instant and the basic functions are free compared to consultation of physicians. The app also provides more compact information then the other applications as well as being more mobile and easily accessible by being on your phone. It also helps you make a medication plan based off the user’s preferences.  </w:t>
       </w:r>
     </w:p>
     <w:p>
@@ -621,7 +1144,21 @@
           <w:rFonts w:ascii="Arial" w:hAnsi="Arial"/>
           <w:color w:val="111111"/>
         </w:rPr>
-        <w:t>Information from the application may not always be accurate for most people. Since medication is prescribed by doctors it is assumed that most doctors may give certain medication for certain needs depending on the consumer (dietary issues, allergies, past medical history, weight, etc.).</w:t>
+        <w:t>Information from the application may not always be accurate for most people. Since medication is prescribed by doctors</w:t>
+      </w:r>
+      <w:r>
+        <w:rPr>
+          <w:rFonts w:ascii="Arial" w:hAnsi="Arial"/>
+          <w:color w:val="111111"/>
+        </w:rPr>
+        <w:t>,</w:t>
+      </w:r>
+      <w:r>
+        <w:rPr>
+          <w:rFonts w:ascii="Arial" w:hAnsi="Arial"/>
+          <w:color w:val="111111"/>
+        </w:rPr>
+        <w:t xml:space="preserve"> it is assumed that most doctors may give certain medication for certain needs depending on the consumer (dietary issues, allergies, past medical history, weight, etc.).</w:t>
       </w:r>
     </w:p>
     <w:p>
@@ -675,24 +1212,67 @@
           <w:rFonts w:ascii="Arial" w:hAnsi="Arial"/>
           <w:color w:val="111111"/>
         </w:rPr>
-        <w:t xml:space="preserve">The application isn’t for everyone, its only for people that would like to be will informed or need assistance in organizing themselves </w:t>
-      </w:r>
-    </w:p>
-    <w:p>
-      <w:pPr>
-        <w:pStyle w:val="NormalWeb"/>
-        <w:shd w:val="clear" w:color="auto" w:fill="FFFFFF"/>
-        <w:spacing w:before="75" w:beforeAutospacing="0" w:after="200" w:afterAutospacing="0" w:line="224" w:lineRule="atLeast"/>
-        <w:rPr>
-          <w:rFonts w:ascii="Arial" w:hAnsi="Arial"/>
-          <w:color w:val="111111"/>
-        </w:rPr>
-      </w:pPr>
-      <w:r>
-        <w:rPr>
-          <w:rFonts w:ascii="Arial" w:hAnsi="Arial"/>
-          <w:color w:val="111111"/>
-        </w:rPr>
+        <w:t>The application isn’t for everyone, its only for people that would like to be w</w:t>
+      </w:r>
+      <w:r>
+        <w:rPr>
+          <w:rFonts w:ascii="Arial" w:hAnsi="Arial"/>
+          <w:color w:val="111111"/>
+        </w:rPr>
+        <w:t>e</w:t>
+      </w:r>
+      <w:r>
+        <w:rPr>
+          <w:rFonts w:ascii="Arial" w:hAnsi="Arial"/>
+          <w:color w:val="111111"/>
+        </w:rPr>
+        <w:t xml:space="preserve">ll informed </w:t>
+      </w:r>
+      <w:r>
+        <w:rPr>
+          <w:rFonts w:ascii="Arial" w:hAnsi="Arial"/>
+          <w:color w:val="111111"/>
+        </w:rPr>
+        <w:t xml:space="preserve">about the medications they are prescribed </w:t>
+      </w:r>
+      <w:r>
+        <w:rPr>
+          <w:rFonts w:ascii="Arial" w:hAnsi="Arial"/>
+          <w:color w:val="111111"/>
+        </w:rPr>
+        <w:t>or need assistance in organizing themselves</w:t>
+      </w:r>
+      <w:r>
+        <w:rPr>
+          <w:rFonts w:ascii="Arial" w:hAnsi="Arial"/>
+          <w:color w:val="111111"/>
+        </w:rPr>
+        <w:t>.</w:t>
+      </w:r>
+      <w:r>
+        <w:rPr>
+          <w:rFonts w:ascii="Arial" w:hAnsi="Arial"/>
+          <w:color w:val="111111"/>
+        </w:rPr>
+        <w:t xml:space="preserve"> </w:t>
+      </w:r>
+    </w:p>
+    <w:p>
+      <w:pPr>
+        <w:pStyle w:val="NormalWeb"/>
+        <w:shd w:val="clear" w:color="auto" w:fill="FFFFFF"/>
+        <w:spacing w:before="75" w:beforeAutospacing="0" w:after="200" w:afterAutospacing="0" w:line="224" w:lineRule="atLeast"/>
+        <w:rPr>
+          <w:rFonts w:ascii="Arial" w:hAnsi="Arial"/>
+          <w:color w:val="111111"/>
+        </w:rPr>
+      </w:pPr>
+      <w:r>
+        <w:rPr>
+          <w:rFonts w:ascii="Arial" w:hAnsi="Arial"/>
+          <w:color w:val="111111"/>
+        </w:rPr>
+        <w:lastRenderedPageBreak/>
         <w:t> </w:t>
       </w:r>
     </w:p>
@@ -749,8 +1329,89 @@
           <w:rFonts w:ascii="Arial" w:hAnsi="Arial"/>
           <w:color w:val="111111"/>
         </w:rPr>
-        <w:t>The application would be free to download, and it would be downloaded from a medical website.</w:t>
-      </w:r>
+        <w:t xml:space="preserve">The application would be free to </w:t>
+      </w:r>
+      <w:r>
+        <w:rPr>
+          <w:rFonts w:ascii="Arial" w:hAnsi="Arial"/>
+          <w:color w:val="111111"/>
+        </w:rPr>
+        <w:t>download and</w:t>
+      </w:r>
+      <w:r>
+        <w:rPr>
+          <w:rFonts w:ascii="Arial" w:hAnsi="Arial"/>
+          <w:color w:val="111111"/>
+        </w:rPr>
+        <w:t xml:space="preserve"> </w:t>
+      </w:r>
+      <w:r>
+        <w:rPr>
+          <w:rFonts w:ascii="Arial" w:hAnsi="Arial"/>
+          <w:color w:val="111111"/>
+        </w:rPr>
+        <w:t xml:space="preserve">be </w:t>
+      </w:r>
+      <w:r>
+        <w:rPr>
+          <w:rFonts w:ascii="Arial" w:hAnsi="Arial"/>
+          <w:color w:val="111111"/>
+        </w:rPr>
+        <w:t>readily available where users could download an</w:t>
+      </w:r>
+      <w:r>
+        <w:rPr>
+          <w:rFonts w:ascii="Arial" w:hAnsi="Arial"/>
+          <w:color w:val="111111"/>
+        </w:rPr>
+        <w:t>y</w:t>
+      </w:r>
+      <w:r>
+        <w:rPr>
+          <w:rFonts w:ascii="Arial" w:hAnsi="Arial"/>
+          <w:color w:val="111111"/>
+        </w:rPr>
+        <w:t xml:space="preserve"> app, such as Google Play Store or the Apple app store</w:t>
+      </w:r>
+      <w:r>
+        <w:rPr>
+          <w:rFonts w:ascii="Arial" w:hAnsi="Arial"/>
+          <w:color w:val="111111"/>
+        </w:rPr>
+        <w:t>.</w:t>
+      </w:r>
+      <w:r>
+        <w:rPr>
+          <w:rFonts w:ascii="Arial" w:hAnsi="Arial"/>
+          <w:color w:val="111111"/>
+        </w:rPr>
+        <w:t xml:space="preserve"> Premium features would cost </w:t>
+      </w:r>
+      <w:r>
+        <w:rPr>
+          <w:rFonts w:ascii="Arial" w:hAnsi="Arial"/>
+          <w:color w:val="111111"/>
+        </w:rPr>
+        <w:t>$3</w:t>
+      </w:r>
+      <w:r>
+        <w:rPr>
+          <w:rFonts w:ascii="Arial" w:hAnsi="Arial"/>
+          <w:color w:val="111111"/>
+        </w:rPr>
+        <w:t xml:space="preserve"> monthly.</w:t>
+      </w:r>
+    </w:p>
+    <w:p>
+      <w:pPr>
+        <w:pStyle w:val="NormalWeb"/>
+        <w:shd w:val="clear" w:color="auto" w:fill="FFFFFF"/>
+        <w:spacing w:before="75" w:beforeAutospacing="0" w:after="200" w:afterAutospacing="0" w:line="224" w:lineRule="atLeast"/>
+        <w:rPr>
+          <w:rFonts w:ascii="Arial" w:hAnsi="Arial"/>
+          <w:color w:val="111111"/>
+        </w:rPr>
+      </w:pPr>
     </w:p>
     <w:p>
       <w:pPr>
@@ -805,15 +1466,18 @@
           <w:rFonts w:ascii="Arial" w:hAnsi="Arial"/>
           <w:color w:val="111111"/>
         </w:rPr>
-        <w:lastRenderedPageBreak/>
         <w:t xml:space="preserve">Ethical concerns would mostly revolve around HIPAA (Health Insurance Portability &amp; Accountability Act). This app would not hold personal information of the user. Only email information that would allow the user to use the app. </w:t>
       </w:r>
+      <w:r>
+        <w:rPr>
+          <w:rFonts w:ascii="Arial" w:hAnsi="Arial"/>
+          <w:color w:val="111111"/>
+        </w:rPr>
+        <w:t>Other concerns would be users trying to replace physician visits entirely instead of limiting them due to the basic information provided by the app. Which in general is not recommended as some information provided by the app may not apply to special cases.</w:t>
+      </w:r>
     </w:p>
     <w:p/>
-    <w:p>
-      <w:bookmarkStart w:id="0" w:name="_GoBack"/>
-      <w:bookmarkEnd w:id="0"/>
-    </w:p>
+    <w:p/>
     <w:sectPr>
       <w:pgSz w:w="12240" w:h="15840"/>
       <w:pgMar w:top="1440" w:right="1440" w:bottom="1440" w:left="1440" w:header="720" w:footer="720" w:gutter="0"/>
@@ -822,6 +1486,126 @@
     </w:sectPr>
   </w:body>
 </w:document>
+</file>
+
+<file path=word/numbering.xml><?xml version="1.0" encoding="utf-8"?>
+<w:numbering xmlns:wpc="http://schemas.microsoft.com/office/word/2010/wordprocessingCanvas" xmlns:cx="http://schemas.microsoft.com/office/drawing/2014/chartex" xmlns:cx1="http://schemas.microsoft.com/office/drawing/2015/9/8/chartex" xmlns:cx2="http://schemas.microsoft.com/office/drawing/2015/10/21/chartex" xmlns:cx3="http://schemas.microsoft.com/office/drawing/2016/5/9/chartex" xmlns:cx4="http://schemas.microsoft.com/office/drawing/2016/5/10/chartex" xmlns:cx5="http://schemas.microsoft.com/office/drawing/2016/5/11/chartex" xmlns:cx6="http://schemas.microsoft.com/office/drawing/2016/5/12/chartex" xmlns:cx7="http://schemas.microsoft.com/office/drawing/2016/5/13/chartex" xmlns:cx8="http://schemas.microsoft.com/office/drawing/2016/5/14/chartex" xmlns:mc="http://schemas.openxmlformats.org/markup-compatibility/2006" xmlns:aink="http://schemas.microsoft.com/office/drawing/2016/ink" xmlns:am3d="http://schemas.microsoft.com/office/drawing/2017/model3d" xmlns:o="urn:schemas-microsoft-com:office:office" xmlns:r="http://schemas.openxmlformats.org/officeDocument/2006/relationships" xmlns:m="http://schemas.openxmlformats.org/officeDocument/2006/math" xmlns:v="urn:schemas-microsoft-com:vml" xmlns:wp14="http://schemas.microsoft.com/office/word/2010/wordprocessingDrawing" xmlns:wp="http://schemas.openxmlformats.org/drawingml/2006/wordprocessingDrawing" xmlns:w10="urn:schemas-microsoft-com:office:word" xmlns:w="http://schemas.openxmlformats.org/wordprocessingml/2006/main" xmlns:w14="http://schemas.microsoft.com/office/word/2010/wordml" xmlns:w15="http://schemas.microsoft.com/office/word/2012/wordml" xmlns:w16cid="http://schemas.microsoft.com/office/word/2016/wordml/cid" xmlns:w16se="http://schemas.microsoft.com/office/word/2015/wordml/symex" xmlns:wpg="http://schemas.microsoft.com/office/word/2010/wordprocessingGroup" xmlns:wpi="http://schemas.microsoft.com/office/word/2010/wordprocessingInk" xmlns:wne="http://schemas.microsoft.com/office/word/2006/wordml" xmlns:wps="http://schemas.microsoft.com/office/word/2010/wordprocessingShape" mc:Ignorable="w14 w15 w16se w16cid wp14">
+  <w:abstractNum w:abstractNumId="0" w15:restartNumberingAfterBreak="0">
+    <w:nsid w:val="6CD202FB"/>
+    <w:multiLevelType w:val="hybridMultilevel"/>
+    <w:tmpl w:val="6A220138"/>
+    <w:lvl w:ilvl="0" w:tplc="C3EA8DAC">
+      <w:numFmt w:val="bullet"/>
+      <w:lvlText w:val="-"/>
+      <w:lvlJc w:val="left"/>
+      <w:pPr>
+        <w:ind w:left="720" w:hanging="360"/>
+      </w:pPr>
+      <w:rPr>
+        <w:rFonts w:ascii="Arial" w:eastAsia="Times New Roman" w:hAnsi="Arial" w:cs="Arial" w:hint="default"/>
+      </w:rPr>
+    </w:lvl>
+    <w:lvl w:ilvl="1" w:tplc="04090003" w:tentative="1">
+      <w:start w:val="1"/>
+      <w:numFmt w:val="bullet"/>
+      <w:lvlText w:val="o"/>
+      <w:lvlJc w:val="left"/>
+      <w:pPr>
+        <w:ind w:left="1440" w:hanging="360"/>
+      </w:pPr>
+      <w:rPr>
+        <w:rFonts w:ascii="Courier New" w:hAnsi="Courier New" w:cs="Courier New" w:hint="default"/>
+      </w:rPr>
+    </w:lvl>
+    <w:lvl w:ilvl="2" w:tplc="04090005" w:tentative="1">
+      <w:start w:val="1"/>
+      <w:numFmt w:val="bullet"/>
+      <w:lvlText w:val=""/>
+      <w:lvlJc w:val="left"/>
+      <w:pPr>
+        <w:ind w:left="2160" w:hanging="360"/>
+      </w:pPr>
+      <w:rPr>
+        <w:rFonts w:ascii="Wingdings" w:hAnsi="Wingdings" w:hint="default"/>
+      </w:rPr>
+    </w:lvl>
+    <w:lvl w:ilvl="3" w:tplc="04090001" w:tentative="1">
+      <w:start w:val="1"/>
+      <w:numFmt w:val="bullet"/>
+      <w:lvlText w:val=""/>
+      <w:lvlJc w:val="left"/>
+      <w:pPr>
+        <w:ind w:left="2880" w:hanging="360"/>
+      </w:pPr>
+      <w:rPr>
+        <w:rFonts w:ascii="Symbol" w:hAnsi="Symbol" w:hint="default"/>
+      </w:rPr>
+    </w:lvl>
+    <w:lvl w:ilvl="4" w:tplc="04090003" w:tentative="1">
+      <w:start w:val="1"/>
+      <w:numFmt w:val="bullet"/>
+      <w:lvlText w:val="o"/>
+      <w:lvlJc w:val="left"/>
+      <w:pPr>
+        <w:ind w:left="3600" w:hanging="360"/>
+      </w:pPr>
+      <w:rPr>
+        <w:rFonts w:ascii="Courier New" w:hAnsi="Courier New" w:cs="Courier New" w:hint="default"/>
+      </w:rPr>
+    </w:lvl>
+    <w:lvl w:ilvl="5" w:tplc="04090005" w:tentative="1">
+      <w:start w:val="1"/>
+      <w:numFmt w:val="bullet"/>
+      <w:lvlText w:val=""/>
+      <w:lvlJc w:val="left"/>
+      <w:pPr>
+        <w:ind w:left="4320" w:hanging="360"/>
+      </w:pPr>
+      <w:rPr>
+        <w:rFonts w:ascii="Wingdings" w:hAnsi="Wingdings" w:hint="default"/>
+      </w:rPr>
+    </w:lvl>
+    <w:lvl w:ilvl="6" w:tplc="04090001" w:tentative="1">
+      <w:start w:val="1"/>
+      <w:numFmt w:val="bullet"/>
+      <w:lvlText w:val=""/>
+      <w:lvlJc w:val="left"/>
+      <w:pPr>
+        <w:ind w:left="5040" w:hanging="360"/>
+      </w:pPr>
+      <w:rPr>
+        <w:rFonts w:ascii="Symbol" w:hAnsi="Symbol" w:hint="default"/>
+      </w:rPr>
+    </w:lvl>
+    <w:lvl w:ilvl="7" w:tplc="04090003" w:tentative="1">
+      <w:start w:val="1"/>
+      <w:numFmt w:val="bullet"/>
+      <w:lvlText w:val="o"/>
+      <w:lvlJc w:val="left"/>
+      <w:pPr>
+        <w:ind w:left="5760" w:hanging="360"/>
+      </w:pPr>
+      <w:rPr>
+        <w:rFonts w:ascii="Courier New" w:hAnsi="Courier New" w:cs="Courier New" w:hint="default"/>
+      </w:rPr>
+    </w:lvl>
+    <w:lvl w:ilvl="8" w:tplc="04090005" w:tentative="1">
+      <w:start w:val="1"/>
+      <w:numFmt w:val="bullet"/>
+      <w:lvlText w:val=""/>
+      <w:lvlJc w:val="left"/>
+      <w:pPr>
+        <w:ind w:left="6480" w:hanging="360"/>
+      </w:pPr>
+      <w:rPr>
+        <w:rFonts w:ascii="Wingdings" w:hAnsi="Wingdings" w:hint="default"/>
+      </w:rPr>
+    </w:lvl>
+  </w:abstractNum>
+  <w:num w:numId="1">
+    <w:abstractNumId w:val="0"/>
+  </w:num>
+</w:numbering>
 </file>
 
 <file path=word/styles.xml><?xml version="1.0" encoding="utf-8"?>
@@ -841,7 +1625,7 @@
       </w:pPr>
     </w:pPrDefault>
   </w:docDefaults>
-  <w:latentStyles w:defLockedState="0" w:defUIPriority="99" w:defSemiHidden="0" w:defUnhideWhenUsed="0" w:defQFormat="0" w:count="376">
+  <w:latentStyles w:defLockedState="0" w:defUIPriority="99" w:defSemiHidden="0" w:defUnhideWhenUsed="0" w:defQFormat="0" w:count="375">
     <w:lsdException w:name="Normal" w:uiPriority="0" w:qFormat="1"/>
     <w:lsdException w:name="heading 1" w:uiPriority="9" w:qFormat="1"/>
     <w:lsdException w:name="heading 2" w:semiHidden="1" w:uiPriority="9" w:unhideWhenUsed="1" w:qFormat="1"/>
@@ -1217,7 +2001,6 @@
     <w:lsdException w:name="Smart Hyperlink" w:semiHidden="1" w:unhideWhenUsed="1"/>
     <w:lsdException w:name="Hashtag" w:semiHidden="1" w:unhideWhenUsed="1"/>
     <w:lsdException w:name="Unresolved Mention" w:semiHidden="1" w:unhideWhenUsed="1"/>
-    <w:lsdException w:name="Smart Link" w:semiHidden="1" w:unhideWhenUsed="1"/>
   </w:latentStyles>
   <w:style w:type="paragraph" w:default="1" w:styleId="Normal">
     <w:name w:val="Normal"/>

</xml_diff>